<commit_message>
fixed g_wt vector bug
Fixed a bug in the code, updated FDR cutoffs
</commit_message>
<xml_diff>
--- a/doc/GI_metric_v2.docx
+++ b/doc/GI_metric_v2.docx
@@ -3801,6 +3801,7 @@
         </w:rPr>
       </w:pPr>
     </w:p>
+    <w:bookmarkStart w:id="0" w:name="_GoBack"/>
     <w:p>
       <w:pPr>
         <w:rPr>
@@ -3950,6 +3951,7 @@
         </m:oMath>
       </m:oMathPara>
     </w:p>
+    <w:bookmarkEnd w:id="0"/>
     <w:p>
       <w:pPr>
         <w:rPr>
@@ -4251,6 +4253,7 @@
     </w:p>
     <w:p>
       <w:pPr>
+        <w:spacing w:before="240"/>
         <w:rPr>
           <w:rFonts w:eastAsiaTheme="minorEastAsia"/>
         </w:rPr>
@@ -6918,15 +6921,7 @@
         <w:rPr>
           <w:rFonts w:eastAsiaTheme="minorEastAsia"/>
         </w:rPr>
-        <w:t xml:space="preserve"> was evaluated using a histogram and </w:t>
-      </w:r>
-      <w:bookmarkStart w:id="0" w:name="_GoBack"/>
-      <w:bookmarkEnd w:id="0"/>
-      <w:r>
-        <w:rPr>
-          <w:rFonts w:eastAsiaTheme="minorEastAsia"/>
-        </w:rPr>
-        <w:t>qqplot</w:t>
+        <w:t xml:space="preserve"> was evaluated using a histogram and qqplot</w:t>
       </w:r>
       <w:r>
         <w:rPr>
@@ -7765,6 +7760,7 @@
     </w:p>
     <w:p>
       <w:pPr>
+        <w:spacing w:before="240"/>
         <w:jc w:val="center"/>
         <w:rPr>
           <w:rFonts w:eastAsiaTheme="minorEastAsia"/>

</xml_diff>